<commit_message>
Update Week-8 The coherence/Computer challenges for the coherence.docx
</commit_message>
<xml_diff>
--- a/Week-8 The coherence/Computer challenges for the coherence.docx
+++ b/Week-8 The coherence/Computer challenges for the coherence.docx
@@ -93,8 +93,10 @@
         <w:rPr>
           <w:rFonts w:ascii="Arial" w:hAnsi="Arial" w:cs="Arial"/>
         </w:rPr>
-        <w:t xml:space="preserve"> is a sine function. Both signals are of duration 2 s and of frequency 10 Hz.  </w:t>
-      </w:r>
+        <w:t xml:space="preserve"> is a sine function. Both signals are of duration 2 s and of frequency 10 Hz. </w:t>
+      </w:r>
+      <w:bookmarkStart w:id="0" w:name="_GoBack"/>
+      <w:bookmarkEnd w:id="0"/>
       <w:r>
         <w:rPr>
           <w:rFonts w:ascii="Arial" w:hAnsi="Arial" w:cs="Arial"/>
@@ -257,19 +259,7 @@
         <w:rPr>
           <w:rFonts w:ascii="Arial" w:hAnsi="Arial" w:cs="Arial"/>
         </w:rPr>
-        <w:t xml:space="preserve">The trial-averaged </w:t>
-      </w:r>
-      <w:r>
-        <w:rPr>
-          <w:rFonts w:ascii="Arial" w:hAnsi="Arial" w:cs="Arial"/>
-        </w:rPr>
-        <w:t xml:space="preserve">cross correlation  </w:t>
-      </w:r>
-      <w:r>
-        <w:rPr>
-          <w:rFonts w:ascii="Arial" w:hAnsi="Arial" w:cs="Arial"/>
-        </w:rPr>
-        <w:t>between the two synthetic datasets.</w:t>
+        <w:t>The trial-averaged cross correlation  between the two synthetic datasets.</w:t>
       </w:r>
     </w:p>
     <w:p>
@@ -303,24 +293,7 @@
           <w:rFonts w:ascii="Arial" w:hAnsi="Arial" w:cs="Arial"/>
         </w:rPr>
         <w:tab/>
-      </w:r>
-      <w:r>
-        <w:rPr>
-          <w:rFonts w:ascii="Arial" w:hAnsi="Arial" w:cs="Arial"/>
-        </w:rPr>
-        <w:t xml:space="preserve">Describe your results for each analysis.  What </w:t>
-      </w:r>
-      <w:r>
-        <w:rPr>
-          <w:rFonts w:ascii="Arial" w:hAnsi="Arial" w:cs="Arial"/>
-        </w:rPr>
-        <w:t xml:space="preserve">cross correlation </w:t>
-      </w:r>
-      <w:r>
-        <w:rPr>
-          <w:rFonts w:ascii="Arial" w:hAnsi="Arial" w:cs="Arial"/>
-        </w:rPr>
-        <w:t xml:space="preserve"> and coherence results do you expect to find between these noisy, unrelated sets of data? Do your results match your expectations?</w:t>
+        <w:t>Describe your results for each analysis.  What cross correlation  and coherence results do you expect to find between these noisy, unrelated sets of data? Do your results match your expectations?</w:t>
       </w:r>
     </w:p>
     <w:p>
@@ -428,37 +401,7 @@
         <w:rPr>
           <w:rFonts w:ascii="Arial" w:hAnsi="Arial" w:cs="Arial"/>
         </w:rPr>
-        <w:t xml:space="preserve"> </w:t>
-      </w:r>
-      <w:r>
-        <w:rPr>
-          <w:rFonts w:ascii="Arial" w:hAnsi="Arial" w:cs="Arial"/>
-        </w:rPr>
-        <w:t xml:space="preserve">available </w:t>
-      </w:r>
-      <w:r>
-        <w:rPr>
-          <w:rFonts w:ascii="Arial" w:hAnsi="Arial" w:cs="Arial"/>
-        </w:rPr>
-        <w:t xml:space="preserve">in the module repository. </w:t>
-      </w:r>
-      <w:r>
-        <w:rPr>
-          <w:rFonts w:ascii="Arial" w:hAnsi="Arial" w:cs="Arial"/>
-        </w:rPr>
-        <w:t xml:space="preserve">Please load these data into </w:t>
-      </w:r>
-      <w:r>
-        <w:rPr>
-          <w:rFonts w:ascii="Arial" w:hAnsi="Arial" w:cs="Arial"/>
-        </w:rPr>
-        <w:t>Python</w:t>
-      </w:r>
-      <w:r>
-        <w:rPr>
-          <w:rFonts w:ascii="Arial" w:hAnsi="Arial" w:cs="Arial"/>
-        </w:rPr>
-        <w:t xml:space="preserve">.  Upon doing so, you will find three variables in your Workspace. The variables </w:t>
+        <w:t xml:space="preserve"> available in the module repository. Please load these data into Python.  Upon doing so, you will find three variables in your Workspace. The variables </w:t>
       </w:r>
       <w:r>
         <w:rPr>
@@ -471,13 +414,7 @@
         <w:rPr>
           <w:rFonts w:ascii="Arial" w:hAnsi="Arial" w:cs="Arial"/>
         </w:rPr>
-        <w:t xml:space="preserve"> </w:t>
-      </w:r>
-      <w:r>
-        <w:rPr>
-          <w:rFonts w:ascii="Arial" w:hAnsi="Arial" w:cs="Arial"/>
-        </w:rPr>
-        <w:t xml:space="preserve">and </w:t>
+        <w:t xml:space="preserve"> and </w:t>
       </w:r>
       <w:r>
         <w:rPr>
@@ -590,19 +527,7 @@
         <w:rPr>
           <w:rFonts w:ascii="Arial" w:hAnsi="Arial" w:cs="Arial"/>
         </w:rPr>
-        <w:t xml:space="preserve">Plot the trial-averaged </w:t>
-      </w:r>
-      <w:r>
-        <w:rPr>
-          <w:rFonts w:ascii="Arial" w:hAnsi="Arial" w:cs="Arial"/>
-        </w:rPr>
-        <w:t>cross correlation</w:t>
-      </w:r>
-      <w:r>
-        <w:rPr>
-          <w:rFonts w:ascii="Arial" w:hAnsi="Arial" w:cs="Arial"/>
-        </w:rPr>
-        <w:t xml:space="preserve"> between the two datasets.  What features do you observe?</w:t>
+        <w:t>Plot the trial-averaged cross correlation between the two datasets.  What features do you observe?</w:t>
       </w:r>
     </w:p>
     <w:p>
@@ -674,21 +599,7 @@
           <w:rFonts w:ascii="Arial" w:hAnsi="Arial" w:cs="Arial"/>
           <w:b/>
         </w:rPr>
-        <w:t>ECoG-</w:t>
-      </w:r>
-      <w:r>
-        <w:rPr>
-          <w:rFonts w:ascii="Arial" w:hAnsi="Arial" w:cs="Arial"/>
-          <w:b/>
-        </w:rPr>
-        <w:t>3</w:t>
-      </w:r>
-      <w:r>
-        <w:rPr>
-          <w:rFonts w:ascii="Arial" w:hAnsi="Arial" w:cs="Arial"/>
-          <w:b/>
-        </w:rPr>
-        <w:t>.mat</w:t>
+        <w:t>ECoG-3.mat</w:t>
       </w:r>
       <w:r>
         <w:rPr>
@@ -853,8 +764,6 @@
         </w:rPr>
         <w:t>Summarize (in a few sentences) the results of your data analysis.  What are the important features of these data you would communicate to a colleague?</w:t>
       </w:r>
-      <w:bookmarkStart w:id="0" w:name="_GoBack"/>
-      <w:bookmarkEnd w:id="0"/>
     </w:p>
     <w:sectPr>
       <w:pgSz w:w="12240" w:h="15840"/>
@@ -1358,6 +1267,7 @@
   <w:style w:type="character" w:default="1" w:styleId="DefaultParagraphFont">
     <w:name w:val="Default Paragraph Font"/>
     <w:uiPriority w:val="1"/>
+    <w:semiHidden/>
     <w:unhideWhenUsed/>
   </w:style>
   <w:style w:type="table" w:default="1" w:styleId="TableNormal">

</xml_diff>